<commit_message>
fix issue security department field name in template
</commit_message>
<xml_diff>
--- a/marer/templates/documents/issue_sec_dep_conclusion_more_500000_up_to_1500000.docx
+++ b/marer/templates/documents/issue_sec_dep_conclusion_more_500000_up_to_1500000.docx
@@ -863,31 +863,7 @@
                 <w:szCs w:val="18"/>
                 <w:lang w:eastAsia="ru-RU"/>
               </w:rPr>
-              <w:t>Отсутстви</w:t>
-            </w:r>
-            <w:r>
-              <w:rPr>
-                <w:rFonts w:eastAsia="Times New Roman" w:ascii="Times New Roman" w:hAnsi="Times New Roman"/>
-                <w:b/>
-                <w:bCs/>
-                <w:color w:val="000000"/>
-                <w:sz w:val="18"/>
-                <w:szCs w:val="18"/>
-                <w:lang w:eastAsia="ru-RU"/>
-              </w:rPr>
-              <w:t>е</w:t>
-            </w:r>
-            <w:r>
-              <w:rPr>
-                <w:rFonts w:eastAsia="Times New Roman" w:ascii="Times New Roman" w:hAnsi="Times New Roman"/>
-                <w:b/>
-                <w:bCs/>
-                <w:color w:val="000000"/>
-                <w:sz w:val="18"/>
-                <w:szCs w:val="18"/>
-                <w:lang w:eastAsia="ru-RU"/>
-              </w:rPr>
-              <w:t xml:space="preserve"> судимостей в отношении физических лиц (генеральный директор, участники юридического лица (c наибольшей долей участия, Поручитель)</w:t>
+              <w:t>Отсутствие судимостей в отношении физических лиц (генеральный директор, участники юридического лица (c наибольшей долей участия, Поручитель)</w:t>
             </w:r>
           </w:p>
         </w:tc>
@@ -1481,7 +1457,7 @@
                 <w:szCs w:val="18"/>
                 <w:lang w:eastAsia="ru-RU"/>
               </w:rPr>
-              <w:t>{issue.issuer_shareholders_participants_or_self_court_acts_info}</w:t>
+              <w:t>{issue.issuer_shareholders_participants_or_self_court_cases_info}</w:t>
             </w:r>
           </w:p>
         </w:tc>
@@ -1519,31 +1495,7 @@
                 <w:szCs w:val="18"/>
                 <w:lang w:eastAsia="ru-RU"/>
               </w:rPr>
-              <w:t>Информаци</w:t>
-            </w:r>
-            <w:r>
-              <w:rPr>
-                <w:rFonts w:eastAsia="Times New Roman" w:ascii="Times New Roman" w:hAnsi="Times New Roman"/>
-                <w:b/>
-                <w:bCs/>
-                <w:color w:val="000000"/>
-                <w:sz w:val="18"/>
-                <w:szCs w:val="18"/>
-                <w:lang w:eastAsia="ru-RU"/>
-              </w:rPr>
-              <w:t>я</w:t>
-            </w:r>
-            <w:r>
-              <w:rPr>
-                <w:rFonts w:eastAsia="Times New Roman" w:ascii="Times New Roman" w:hAnsi="Times New Roman"/>
-                <w:b/>
-                <w:bCs/>
-                <w:color w:val="000000"/>
-                <w:sz w:val="18"/>
-                <w:szCs w:val="18"/>
-                <w:lang w:eastAsia="ru-RU"/>
-              </w:rPr>
-              <w:t xml:space="preserve"> о судебных разбирательствах Принципала (в качестве ответчика), о находящихся в суде делах и принятых по ним судебным актам</w:t>
+              <w:t>Информация о судебных разбирательствах Принципала (в качестве ответчика), о находящихся в суде делах и принятых по ним судебным актам</w:t>
             </w:r>
           </w:p>
         </w:tc>

</xml_diff>